<commit_message>
hide port - ground work
</commit_message>
<xml_diff>
--- a/Milestone 1_Report_17633.docx
+++ b/Milestone 1_Report_17633.docx
@@ -237,10 +237,10 @@
         <w:tblStyle w:val="TableGrid"/>
         <w:tblW w:w="9577" w:type="dxa"/>
         <w:jc w:val="left"/>
-        <w:tblInd w:w="0" w:type="dxa"/>
+        <w:tblInd w:w="-5" w:type="dxa"/>
         <w:tblCellMar>
           <w:top w:w="0" w:type="dxa"/>
-          <w:left w:w="108" w:type="dxa"/>
+          <w:left w:w="103" w:type="dxa"/>
           <w:bottom w:w="0" w:type="dxa"/>
           <w:right w:w="108" w:type="dxa"/>
         </w:tblCellMar>
@@ -258,7 +258,7 @@
             <w:tcBorders/>
             <w:shd w:fill="auto" w:val="clear"/>
             <w:tcMar>
-              <w:left w:w="108" w:type="dxa"/>
+              <w:left w:w="103" w:type="dxa"/>
             </w:tcMar>
           </w:tcPr>
           <w:p>
@@ -306,7 +306,7 @@
             <w:tcBorders/>
             <w:shd w:fill="auto" w:val="clear"/>
             <w:tcMar>
-              <w:left w:w="108" w:type="dxa"/>
+              <w:left w:w="103" w:type="dxa"/>
             </w:tcMar>
           </w:tcPr>
           <w:p>
@@ -356,7 +356,7 @@
       <w:hyperlink r:id="rId2">
         <w:r>
           <w:rPr>
-            <w:rStyle w:val="VisitedInternetLink"/>
+            <w:rStyle w:val="InternetLink"/>
             <w:rFonts w:eastAsia="Times New Roman" w:cs="Times New Roman" w:ascii="Alegreya Sans" w:hAnsi="Alegreya Sans"/>
             <w:color w:val="551A8B"/>
             <w:sz w:val="20"/>
@@ -525,7 +525,10 @@
       </w:pPr>
       <w:r>
         <w:rPr>
-          <w:color w:val="000000"/>
+          <w:rFonts w:eastAsia="Times New Roman" w:cs="Times New Roman" w:ascii="Alegreya Sans" w:hAnsi="Alegreya Sans"/>
+          <w:color w:val="766D6B"/>
+          <w:sz w:val="24"/>
+          <w:szCs w:val="24"/>
         </w:rPr>
       </w:r>
     </w:p>
@@ -721,10 +724,7 @@
         <w:shd w:val="clear" w:color="auto" w:fill="FEFEFE"/>
         <w:spacing w:lineRule="auto" w:line="240" w:before="0" w:after="0"/>
         <w:jc w:val="both"/>
-        <w:rPr>
-          <w:rFonts w:ascii="Times New Roman" w:hAnsi="Times New Roman"/>
-          <w:color w:val="000000"/>
-        </w:rPr>
+        <w:rPr/>
       </w:pPr>
       <w:r>
         <w:rPr>
@@ -831,18 +831,21 @@
         </w:rPr>
       </w:pPr>
       <w:r>
+        <w:rPr>
+          <w:rFonts w:eastAsia="Times New Roman" w:cs="Times New Roman" w:ascii="Times New ROman" w:hAnsi="Times New ROman"/>
+          <w:color w:val="766D6B"/>
+          <w:sz w:val="24"/>
+          <w:szCs w:val="24"/>
+        </w:rPr>
+      </w:r>
+    </w:p>
+    <w:p>
+      <w:pPr>
+        <w:pStyle w:val="Normal"/>
+        <w:shd w:val="clear" w:color="auto" w:fill="FEFEFE"/>
+        <w:spacing w:lineRule="auto" w:line="240" w:before="0" w:after="0"/>
+        <w:jc w:val="both"/>
         <w:rPr/>
-      </w:r>
-    </w:p>
-    <w:p>
-      <w:pPr>
-        <w:pStyle w:val="Normal"/>
-        <w:shd w:val="clear" w:color="auto" w:fill="FEFEFE"/>
-        <w:spacing w:lineRule="auto" w:line="240" w:before="0" w:after="0"/>
-        <w:jc w:val="both"/>
-        <w:rPr>
-          <w:color w:val="000000"/>
-        </w:rPr>
       </w:pPr>
       <w:r>
         <w:rPr>
@@ -852,6 +855,78 @@
           <w:szCs w:val="24"/>
         </w:rPr>
         <w:t>We hook to the system call table, to change the behaviour of existing system call functions.</w:t>
+      </w:r>
+    </w:p>
+    <w:p>
+      <w:pPr>
+        <w:pStyle w:val="Normal"/>
+        <w:shd w:val="clear" w:color="auto" w:fill="FEFEFE"/>
+        <w:spacing w:lineRule="auto" w:line="240" w:before="0" w:after="0"/>
+        <w:jc w:val="both"/>
+        <w:rPr/>
+      </w:pPr>
+      <w:r>
+        <w:rPr>
+          <w:rFonts w:eastAsia="Times New Roman" w:cs="Times New Roman" w:ascii="Times New ROman" w:hAnsi="Times New ROman"/>
+          <w:color w:val="000000"/>
+          <w:sz w:val="24"/>
+          <w:szCs w:val="24"/>
+        </w:rPr>
+        <w:t>While several approaches exist to achieve our functionality, we make sure that we only change the kernel through posix compliant interfaces. This ensures that the rootkit remains compatible with future changes in the linux kernel.</w:t>
+      </w:r>
+    </w:p>
+    <w:p>
+      <w:pPr>
+        <w:pStyle w:val="Normal"/>
+        <w:shd w:val="clear" w:color="auto" w:fill="FEFEFE"/>
+        <w:spacing w:lineRule="auto" w:line="240" w:before="0" w:after="0"/>
+        <w:jc w:val="both"/>
+        <w:rPr/>
+      </w:pPr>
+      <w:r>
+        <w:rPr>
+          <w:rFonts w:eastAsia="Times New Roman" w:cs="Times New Roman" w:ascii="Times New ROman" w:hAnsi="Times New ROman"/>
+          <w:color w:val="000000"/>
+          <w:sz w:val="24"/>
+          <w:szCs w:val="24"/>
+        </w:rPr>
+        <w:t>Example:</w:t>
+      </w:r>
+    </w:p>
+    <w:p>
+      <w:pPr>
+        <w:pStyle w:val="Normal"/>
+        <w:shd w:val="clear" w:color="auto" w:fill="FEFEFE"/>
+        <w:spacing w:lineRule="auto" w:line="240" w:before="0" w:after="0"/>
+        <w:jc w:val="both"/>
+        <w:rPr/>
+      </w:pPr>
+      <w:r>
+        <w:rPr>
+          <w:rFonts w:eastAsia="Times New Roman" w:cs="Times New Roman" w:ascii="Times New ROman" w:hAnsi="Times New ROman"/>
+          <w:color w:val="000000"/>
+          <w:sz w:val="24"/>
+          <w:szCs w:val="24"/>
+        </w:rPr>
+        <w:t>Hiding files/processes: hooking getdents().</w:t>
+      </w:r>
+    </w:p>
+    <w:p>
+      <w:pPr>
+        <w:pStyle w:val="Normal"/>
+        <w:shd w:val="clear" w:color="auto" w:fill="FEFEFE"/>
+        <w:spacing w:lineRule="auto" w:line="240" w:before="0" w:after="0"/>
+        <w:jc w:val="both"/>
+        <w:rPr/>
+      </w:pPr>
+      <w:r>
+        <w:rPr>
+          <w:rFonts w:eastAsia="Times New Roman" w:cs="Times New Roman" w:ascii="Times New ROman" w:hAnsi="Times New ROman"/>
+          <w:color w:val="000000"/>
+          <w:sz w:val="24"/>
+          <w:szCs w:val="24"/>
+        </w:rPr>
+        <w:t>Hiding ports: hooking open().</w:t>
       </w:r>
     </w:p>
     <w:p>
@@ -992,16 +1067,7 @@
           <w:sz w:val="24"/>
           <w:szCs w:val="24"/>
         </w:rPr>
-        <w:t>W</w:t>
-      </w:r>
-      <w:r>
-        <w:rPr>
-          <w:rFonts w:eastAsia="Times New Roman" w:cs="Times New Roman" w:ascii="Times New ROman" w:hAnsi="Times New ROman"/>
-          <w:color w:val="000000"/>
-          <w:sz w:val="24"/>
-          <w:szCs w:val="24"/>
-        </w:rPr>
-        <w:t>e are using the C language as the linux kernel modules are written in C.</w:t>
+        <w:t>We are using the C language as the linux kernel modules are written in C.</w:t>
       </w:r>
     </w:p>
     <w:p>
@@ -1233,11 +1299,51 @@
       </w:pPr>
       <w:r>
         <w:rPr>
-          <w:rFonts w:eastAsia="Times New Roman" w:cs="Times New Roman" w:ascii="Alegreya Sans" w:hAnsi="Alegreya Sans"/>
-          <w:color w:val="000000"/>
-          <w:sz w:val="24"/>
-          <w:szCs w:val="24"/>
-        </w:rPr>
+          <w:rFonts w:ascii="Times New ROman" w:hAnsi="Times New ROman"/>
+        </w:rPr>
+        <w:t>mod_getdents(): hide file/process</w:t>
+      </w:r>
+    </w:p>
+    <w:p>
+      <w:pPr>
+        <w:pStyle w:val="Normal"/>
+        <w:numPr>
+          <w:ilvl w:val="1"/>
+          <w:numId w:val="2"/>
+        </w:numPr>
+        <w:shd w:val="clear" w:color="auto" w:fill="FEFEFE"/>
+        <w:spacing w:lineRule="auto" w:line="240" w:before="0" w:after="0"/>
+        <w:jc w:val="both"/>
+        <w:rPr>
+          <w:rFonts w:ascii="Times New ROman" w:hAnsi="Times New ROman"/>
+        </w:rPr>
+      </w:pPr>
+      <w:r>
+        <w:rPr>
+          <w:rFonts w:ascii="Times New ROman" w:hAnsi="Times New ROman"/>
+        </w:rPr>
+        <w:t>mod_open(): hide ports</w:t>
+      </w:r>
+    </w:p>
+    <w:p>
+      <w:pPr>
+        <w:pStyle w:val="Normal"/>
+        <w:numPr>
+          <w:ilvl w:val="1"/>
+          <w:numId w:val="2"/>
+        </w:numPr>
+        <w:shd w:val="clear" w:color="auto" w:fill="FEFEFE"/>
+        <w:spacing w:lineRule="auto" w:line="240" w:before="0" w:after="0"/>
+        <w:jc w:val="both"/>
+        <w:rPr>
+          <w:rFonts w:ascii="Times New ROman" w:hAnsi="Times New ROman"/>
+        </w:rPr>
+      </w:pPr>
+      <w:r>
+        <w:rPr>
+          <w:rFonts w:ascii="Times New ROman" w:hAnsi="Times New ROman"/>
+        </w:rPr>
+        <w:t>mod_exec: pass commands to the rootkit</w:t>
       </w:r>
     </w:p>
     <w:p>
@@ -1256,10 +1362,7 @@
       </w:pPr>
       <w:r>
         <w:rPr>
-          <w:rFonts w:eastAsia="Times New Roman" w:cs="Times New Roman" w:ascii="Alegreya Sans" w:hAnsi="Alegreya Sans"/>
-          <w:color w:val="000000"/>
-          <w:sz w:val="24"/>
-          <w:szCs w:val="24"/>
+          <w:rFonts w:ascii="Times New ROman" w:hAnsi="Times New ROman"/>
         </w:rPr>
       </w:r>
     </w:p>
@@ -1340,10 +1443,10 @@
         <w:tblStyle w:val="TableGrid"/>
         <w:tblW w:w="9576" w:type="dxa"/>
         <w:jc w:val="left"/>
-        <w:tblInd w:w="0" w:type="dxa"/>
+        <w:tblInd w:w="-5" w:type="dxa"/>
         <w:tblCellMar>
           <w:top w:w="0" w:type="dxa"/>
-          <w:left w:w="108" w:type="dxa"/>
+          <w:left w:w="103" w:type="dxa"/>
           <w:bottom w:w="0" w:type="dxa"/>
           <w:right w:w="108" w:type="dxa"/>
         </w:tblCellMar>
@@ -1364,7 +1467,7 @@
             </w:tcBorders>
             <w:shd w:fill="auto" w:val="clear"/>
             <w:tcMar>
-              <w:left w:w="108" w:type="dxa"/>
+              <w:left w:w="103" w:type="dxa"/>
             </w:tcMar>
           </w:tcPr>
           <w:p>
@@ -1399,7 +1502,7 @@
             </w:tcBorders>
             <w:shd w:fill="auto" w:val="clear"/>
             <w:tcMar>
-              <w:left w:w="108" w:type="dxa"/>
+              <w:left w:w="103" w:type="dxa"/>
             </w:tcMar>
           </w:tcPr>
           <w:p>
@@ -1433,7 +1536,7 @@
             </w:tcBorders>
             <w:shd w:fill="auto" w:val="clear"/>
             <w:tcMar>
-              <w:left w:w="108" w:type="dxa"/>
+              <w:left w:w="103" w:type="dxa"/>
             </w:tcMar>
           </w:tcPr>
           <w:p>
@@ -1459,7 +1562,7 @@
             </w:tcBorders>
             <w:shd w:fill="auto" w:val="clear"/>
             <w:tcMar>
-              <w:left w:w="108" w:type="dxa"/>
+              <w:left w:w="103" w:type="dxa"/>
             </w:tcMar>
           </w:tcPr>
           <w:p>
@@ -1488,7 +1591,7 @@
             </w:tcBorders>
             <w:shd w:fill="auto" w:val="clear"/>
             <w:tcMar>
-              <w:left w:w="108" w:type="dxa"/>
+              <w:left w:w="103" w:type="dxa"/>
             </w:tcMar>
           </w:tcPr>
           <w:p>
@@ -1514,7 +1617,7 @@
             </w:tcBorders>
             <w:shd w:fill="auto" w:val="clear"/>
             <w:tcMar>
-              <w:left w:w="108" w:type="dxa"/>
+              <w:left w:w="103" w:type="dxa"/>
             </w:tcMar>
           </w:tcPr>
           <w:p>
@@ -1543,7 +1646,7 @@
             </w:tcBorders>
             <w:shd w:fill="auto" w:val="clear"/>
             <w:tcMar>
-              <w:left w:w="108" w:type="dxa"/>
+              <w:left w:w="103" w:type="dxa"/>
             </w:tcMar>
           </w:tcPr>
           <w:p>
@@ -1569,7 +1672,7 @@
             </w:tcBorders>
             <w:shd w:fill="auto" w:val="clear"/>
             <w:tcMar>
-              <w:left w:w="108" w:type="dxa"/>
+              <w:left w:w="103" w:type="dxa"/>
             </w:tcMar>
           </w:tcPr>
           <w:p>
@@ -1598,7 +1701,7 @@
             </w:tcBorders>
             <w:shd w:fill="auto" w:val="clear"/>
             <w:tcMar>
-              <w:left w:w="108" w:type="dxa"/>
+              <w:left w:w="103" w:type="dxa"/>
             </w:tcMar>
           </w:tcPr>
           <w:p>
@@ -1624,7 +1727,7 @@
             </w:tcBorders>
             <w:shd w:fill="auto" w:val="clear"/>
             <w:tcMar>
-              <w:left w:w="108" w:type="dxa"/>
+              <w:left w:w="103" w:type="dxa"/>
             </w:tcMar>
           </w:tcPr>
           <w:p>
@@ -1653,7 +1756,7 @@
             </w:tcBorders>
             <w:shd w:fill="auto" w:val="clear"/>
             <w:tcMar>
-              <w:left w:w="108" w:type="dxa"/>
+              <w:left w:w="103" w:type="dxa"/>
             </w:tcMar>
           </w:tcPr>
           <w:p>
@@ -1679,7 +1782,7 @@
             </w:tcBorders>
             <w:shd w:fill="auto" w:val="clear"/>
             <w:tcMar>
-              <w:left w:w="108" w:type="dxa"/>
+              <w:left w:w="103" w:type="dxa"/>
             </w:tcMar>
           </w:tcPr>
           <w:p>
@@ -1706,7 +1809,7 @@
             </w:tcBorders>
             <w:shd w:fill="auto" w:val="clear"/>
             <w:tcMar>
-              <w:left w:w="108" w:type="dxa"/>
+              <w:left w:w="103" w:type="dxa"/>
             </w:tcMar>
           </w:tcPr>
           <w:p>
@@ -1730,7 +1833,7 @@
             </w:tcBorders>
             <w:shd w:fill="auto" w:val="clear"/>
             <w:tcMar>
-              <w:left w:w="108" w:type="dxa"/>
+              <w:left w:w="103" w:type="dxa"/>
             </w:tcMar>
           </w:tcPr>
           <w:p>
@@ -1773,6 +1876,7 @@
     <w:p>
       <w:pPr>
         <w:pStyle w:val="Normal"/>
+        <w:spacing w:before="0" w:after="200"/>
         <w:jc w:val="both"/>
         <w:rPr/>
       </w:pPr>
@@ -2152,7 +2256,6 @@
     <w:rPrDefault>
       <w:rPr>
         <w:rFonts w:ascii="Calibri" w:hAnsi="Calibri" w:eastAsia="Calibri" w:cs="" w:asciiTheme="minorHAnsi" w:cstheme="minorBidi" w:eastAsiaTheme="minorHAnsi" w:hAnsiTheme="minorHAnsi"/>
-        <w:sz w:val="22"/>
         <w:szCs w:val="22"/>
         <w:lang w:val="en-US" w:eastAsia="en-US" w:bidi="ar-SA"/>
       </w:rPr>
@@ -2315,7 +2418,7 @@
     </w:pPr>
     <w:rPr>
       <w:rFonts w:ascii="Calibri" w:hAnsi="Calibri" w:eastAsia="Calibri" w:cs="" w:asciiTheme="minorHAnsi" w:cstheme="minorBidi" w:eastAsiaTheme="minorHAnsi" w:hAnsiTheme="minorHAnsi"/>
-      <w:color w:val="auto"/>
+      <w:color w:val="00000A"/>
       <w:sz w:val="22"/>
       <w:szCs w:val="22"/>
       <w:lang w:val="en-US" w:eastAsia="en-US" w:bidi="ar-SA"/>

</xml_diff>